<commit_message>
Official Project Proposal (2)
Software clarifications - Thanks Carmen!
</commit_message>
<xml_diff>
--- a/proposal stage/practicumproposal_1.docx
+++ b/proposal stage/practicumproposal_1.docx
@@ -509,7 +509,7 @@
         <w:pStyle w:val="ListParagraph"/>
         <w:numPr>
           <w:ilvl w:val="0"/>
-          <w:numId w:val="2"/>
+          <w:numId w:val="3"/>
         </w:numPr>
         <w:rPr>
           <w:rFonts w:ascii="Adobe Devanagari" w:hAnsi="Adobe Devanagari" w:cs="Adobe Arabic"/>
@@ -519,7 +519,49 @@
         <w:rPr>
           <w:rFonts w:ascii="Adobe Devanagari" w:hAnsi="Adobe Devanagari" w:cs="Adobe Arabic"/>
         </w:rPr>
-        <w:t>I2C</w:t>
+        <w:t>I2</w:t>
+      </w:r>
+      <w:r>
+        <w:rPr>
+          <w:rFonts w:ascii="Adobe Devanagari" w:hAnsi="Adobe Devanagari" w:cs="Adobe Arabic"/>
+        </w:rPr>
+        <w:t>C</w:t>
+      </w:r>
+      <w:r>
+        <w:rPr>
+          <w:rFonts w:ascii="Adobe Devanagari" w:hAnsi="Adobe Devanagari" w:cs="Adobe Arabic"/>
+        </w:rPr>
+        <w:t xml:space="preserve"> driver for interfacing the TCS34725 color sensor with the microcontroller</w:t>
+      </w:r>
+    </w:p>
+    <w:p>
+      <w:pPr>
+        <w:pStyle w:val="ListParagraph"/>
+        <w:numPr>
+          <w:ilvl w:val="0"/>
+          <w:numId w:val="3"/>
+        </w:numPr>
+        <w:rPr>
+          <w:rFonts w:ascii="Adobe Devanagari" w:hAnsi="Adobe Devanagari" w:cs="Adobe Arabic"/>
+        </w:rPr>
+      </w:pPr>
+      <w:r>
+        <w:rPr>
+          <w:rFonts w:ascii="Adobe Devanagari" w:hAnsi="Adobe Devanagari" w:cs="Adobe Arabic"/>
+        </w:rPr>
+        <w:t xml:space="preserve">SPI-like driver for </w:t>
+      </w:r>
+      <w:r>
+        <w:rPr>
+          <w:rFonts w:ascii="Adobe Devanagari" w:hAnsi="Adobe Devanagari" w:cs="Adobe Arabic"/>
+        </w:rPr>
+        <w:t xml:space="preserve">the </w:t>
+      </w:r>
+      <w:r>
+        <w:rPr>
+          <w:rFonts w:ascii="Adobe Devanagari" w:hAnsi="Adobe Devanagari" w:cs="Adobe Arabic"/>
+        </w:rPr>
+        <w:t xml:space="preserve">digital RGB LED strip </w:t>
       </w:r>
     </w:p>
     <w:p>

</xml_diff>